<commit_message>
added more use case descriptions
</commit_message>
<xml_diff>
--- a/Use Case Descriptions.docx
+++ b/Use Case Descriptions.docx
@@ -221,14 +221,8 @@
       </w:pPr>
       <w:r>
         <w:rPr>
-          <w:rFonts w:ascii="Times New Roman" w:hAnsi="Times New Roman"/>
-          <w:b w:val="false"/>
-          <w:bCs w:val="false"/>
-          <w:i/>
-          <w:iCs/>
-          <w:sz w:val="24"/>
-          <w:szCs w:val="24"/>
-          <w:u w:val="none"/>
+          <w:i w:val="false"/>
+          <w:iCs w:val="false"/>
         </w:rPr>
       </w:r>
     </w:p>
@@ -453,14 +447,8 @@
       </w:pPr>
       <w:r>
         <w:rPr>
-          <w:rFonts w:ascii="Times New Roman" w:hAnsi="Times New Roman"/>
-          <w:b w:val="false"/>
-          <w:bCs w:val="false"/>
-          <w:i/>
-          <w:iCs/>
-          <w:sz w:val="24"/>
-          <w:szCs w:val="24"/>
-          <w:u w:val="none"/>
+          <w:i w:val="false"/>
+          <w:iCs w:val="false"/>
         </w:rPr>
       </w:r>
     </w:p>
@@ -753,14 +741,8 @@
       </w:pPr>
       <w:r>
         <w:rPr>
-          <w:rFonts w:ascii="Times New Roman" w:hAnsi="Times New Roman"/>
-          <w:b w:val="false"/>
-          <w:bCs w:val="false"/>
-          <w:i/>
-          <w:iCs/>
-          <w:sz w:val="24"/>
-          <w:szCs w:val="24"/>
-          <w:u w:val="none"/>
+          <w:i w:val="false"/>
+          <w:iCs w:val="false"/>
         </w:rPr>
       </w:r>
     </w:p>
@@ -821,20 +803,7 @@
           <w:szCs w:val="24"/>
           <w:u w:val="none"/>
         </w:rPr>
-        <w:t xml:space="preserve">1. Student selects a class from the options and </w:t>
-      </w:r>
-      <w:r>
-        <w:rPr>
-          <w:rFonts w:ascii="Times New Roman" w:hAnsi="Times New Roman"/>
-          <w:b w:val="false"/>
-          <w:bCs w:val="false"/>
-          <w:i w:val="false"/>
-          <w:iCs w:val="false"/>
-          <w:sz w:val="24"/>
-          <w:szCs w:val="24"/>
-          <w:u w:val="none"/>
-        </w:rPr>
-        <w:t>requests search results.</w:t>
+        <w:t>1. Student selects a class from the options and requests search results.</w:t>
       </w:r>
     </w:p>
     <w:p>
@@ -1066,14 +1035,8 @@
       </w:pPr>
       <w:r>
         <w:rPr>
-          <w:rFonts w:ascii="Times New Roman" w:hAnsi="Times New Roman"/>
-          <w:b w:val="false"/>
-          <w:bCs w:val="false"/>
-          <w:i/>
-          <w:iCs/>
-          <w:sz w:val="24"/>
-          <w:szCs w:val="24"/>
-          <w:u w:val="none"/>
+          <w:i w:val="false"/>
+          <w:iCs w:val="false"/>
         </w:rPr>
       </w:r>
     </w:p>
@@ -1366,14 +1329,8 @@
       </w:pPr>
       <w:r>
         <w:rPr>
-          <w:rFonts w:ascii="Times New Roman" w:hAnsi="Times New Roman"/>
-          <w:b w:val="false"/>
-          <w:bCs w:val="false"/>
-          <w:i/>
-          <w:iCs/>
-          <w:sz w:val="24"/>
-          <w:szCs w:val="24"/>
-          <w:u w:val="none"/>
+          <w:i w:val="false"/>
+          <w:iCs w:val="false"/>
         </w:rPr>
       </w:r>
     </w:p>
@@ -1440,18 +1397,7 @@
     <w:p>
       <w:pPr>
         <w:pStyle w:val="Normal"/>
-        <w:rPr>
-          <w:rFonts w:ascii="Times New Roman" w:hAnsi="Times New Roman"/>
-          <w:b w:val="false"/>
-          <w:b w:val="false"/>
-          <w:bCs w:val="false"/>
-          <w:i w:val="false"/>
-          <w:i w:val="false"/>
-          <w:iCs w:val="false"/>
-          <w:sz w:val="24"/>
-          <w:szCs w:val="24"/>
-          <w:u w:val="none"/>
-        </w:rPr>
+        <w:rPr/>
       </w:pPr>
       <w:r>
         <w:rPr>
@@ -1465,6 +1411,2263 @@
           <w:u w:val="none"/>
         </w:rPr>
         <w:t>2. System returns any postings matching the search author.</w:t>
+      </w:r>
+    </w:p>
+    <w:p>
+      <w:pPr>
+        <w:pStyle w:val="Normal"/>
+        <w:rPr>
+          <w:rFonts w:ascii="Times New Roman" w:hAnsi="Times New Roman"/>
+          <w:b w:val="false"/>
+          <w:b w:val="false"/>
+          <w:bCs w:val="false"/>
+          <w:i w:val="false"/>
+          <w:i w:val="false"/>
+          <w:iCs w:val="false"/>
+          <w:sz w:val="24"/>
+          <w:szCs w:val="24"/>
+          <w:u w:val="none"/>
+        </w:rPr>
+      </w:pPr>
+      <w:r>
+        <w:rPr/>
+      </w:r>
+    </w:p>
+    <w:p>
+      <w:pPr>
+        <w:pStyle w:val="Normal"/>
+        <w:rPr>
+          <w:rFonts w:ascii="Times New Roman" w:hAnsi="Times New Roman"/>
+          <w:b w:val="false"/>
+          <w:b w:val="false"/>
+          <w:bCs w:val="false"/>
+          <w:i w:val="false"/>
+          <w:i w:val="false"/>
+          <w:iCs w:val="false"/>
+          <w:sz w:val="24"/>
+          <w:szCs w:val="24"/>
+          <w:u w:val="none"/>
+        </w:rPr>
+      </w:pPr>
+      <w:r>
+        <w:rPr/>
+      </w:r>
+    </w:p>
+    <w:p>
+      <w:pPr>
+        <w:pStyle w:val="Normal"/>
+        <w:rPr>
+          <w:rFonts w:ascii="Times New Roman" w:hAnsi="Times New Roman"/>
+          <w:b w:val="false"/>
+          <w:b w:val="false"/>
+          <w:bCs w:val="false"/>
+          <w:i w:val="false"/>
+          <w:i w:val="false"/>
+          <w:iCs w:val="false"/>
+          <w:sz w:val="24"/>
+          <w:szCs w:val="24"/>
+          <w:u w:val="none"/>
+        </w:rPr>
+      </w:pPr>
+      <w:r>
+        <w:rPr/>
+      </w:r>
+    </w:p>
+    <w:p>
+      <w:pPr>
+        <w:pStyle w:val="Normal"/>
+        <w:rPr/>
+      </w:pPr>
+      <w:r>
+        <w:rPr>
+          <w:rFonts w:ascii="Times New Roman" w:hAnsi="Times New Roman"/>
+          <w:b w:val="false"/>
+          <w:bCs w:val="false"/>
+          <w:i/>
+          <w:iCs/>
+          <w:sz w:val="24"/>
+          <w:szCs w:val="24"/>
+          <w:u w:val="none"/>
+        </w:rPr>
+        <w:t>5</w:t>
+      </w:r>
+      <w:r>
+        <w:rPr>
+          <w:rFonts w:ascii="Times New Roman" w:hAnsi="Times New Roman"/>
+          <w:b w:val="false"/>
+          <w:bCs w:val="false"/>
+          <w:i/>
+          <w:iCs/>
+          <w:sz w:val="24"/>
+          <w:szCs w:val="24"/>
+          <w:u w:val="none"/>
+        </w:rPr>
+        <w:t xml:space="preserve">. </w:t>
+      </w:r>
+      <w:r>
+        <w:rPr>
+          <w:rFonts w:ascii="Times New Roman" w:hAnsi="Times New Roman"/>
+          <w:b w:val="false"/>
+          <w:bCs w:val="false"/>
+          <w:i/>
+          <w:iCs/>
+          <w:sz w:val="24"/>
+          <w:szCs w:val="24"/>
+          <w:u w:val="none"/>
+        </w:rPr>
+        <w:t>Add a Post</w:t>
+      </w:r>
+    </w:p>
+    <w:p>
+      <w:pPr>
+        <w:pStyle w:val="Normal"/>
+        <w:rPr/>
+      </w:pPr>
+      <w:r>
+        <w:rPr>
+          <w:rFonts w:ascii="Times New Roman" w:hAnsi="Times New Roman"/>
+          <w:b w:val="false"/>
+          <w:bCs w:val="false"/>
+          <w:i/>
+          <w:iCs/>
+          <w:sz w:val="24"/>
+          <w:szCs w:val="24"/>
+          <w:u w:val="none"/>
+        </w:rPr>
+        <w:t xml:space="preserve">Abstract: </w:t>
+      </w:r>
+      <w:r>
+        <w:rPr>
+          <w:rFonts w:ascii="Times New Roman" w:hAnsi="Times New Roman"/>
+          <w:b w:val="false"/>
+          <w:bCs w:val="false"/>
+          <w:i w:val="false"/>
+          <w:iCs w:val="false"/>
+          <w:sz w:val="24"/>
+          <w:szCs w:val="24"/>
+          <w:u w:val="none"/>
+        </w:rPr>
+        <w:t xml:space="preserve">A student uses this use case </w:t>
+      </w:r>
+      <w:r>
+        <w:rPr>
+          <w:rFonts w:ascii="Times New Roman" w:hAnsi="Times New Roman"/>
+          <w:b w:val="false"/>
+          <w:bCs w:val="false"/>
+          <w:i w:val="false"/>
+          <w:iCs w:val="false"/>
+          <w:sz w:val="24"/>
+          <w:szCs w:val="24"/>
+          <w:u w:val="none"/>
+        </w:rPr>
+        <w:t>post a note to the system</w:t>
+      </w:r>
+    </w:p>
+    <w:p>
+      <w:pPr>
+        <w:pStyle w:val="Normal"/>
+        <w:rPr/>
+      </w:pPr>
+      <w:r>
+        <w:rPr>
+          <w:rFonts w:ascii="Times New Roman" w:hAnsi="Times New Roman"/>
+          <w:b w:val="false"/>
+          <w:bCs w:val="false"/>
+          <w:i/>
+          <w:iCs/>
+          <w:sz w:val="24"/>
+          <w:szCs w:val="24"/>
+          <w:u w:val="none"/>
+        </w:rPr>
+        <w:t xml:space="preserve">Precondition: </w:t>
+      </w:r>
+      <w:r>
+        <w:rPr>
+          <w:rFonts w:ascii="Times New Roman" w:hAnsi="Times New Roman"/>
+          <w:b w:val="false"/>
+          <w:bCs w:val="false"/>
+          <w:i w:val="false"/>
+          <w:iCs w:val="false"/>
+          <w:sz w:val="24"/>
+          <w:szCs w:val="24"/>
+          <w:u w:val="none"/>
+        </w:rPr>
+        <w:t>Student is logged into JMU-Share.</w:t>
+      </w:r>
+    </w:p>
+    <w:p>
+      <w:pPr>
+        <w:pStyle w:val="Normal"/>
+        <w:rPr/>
+      </w:pPr>
+      <w:r>
+        <w:rPr>
+          <w:rFonts w:ascii="Times New Roman" w:hAnsi="Times New Roman"/>
+          <w:b w:val="false"/>
+          <w:bCs w:val="false"/>
+          <w:i/>
+          <w:iCs/>
+          <w:sz w:val="24"/>
+          <w:szCs w:val="24"/>
+          <w:u w:val="none"/>
+        </w:rPr>
+        <w:t xml:space="preserve">Postcondition: </w:t>
+      </w:r>
+      <w:r>
+        <w:rPr>
+          <w:rFonts w:ascii="Times New Roman" w:hAnsi="Times New Roman"/>
+          <w:b w:val="false"/>
+          <w:bCs w:val="false"/>
+          <w:i w:val="false"/>
+          <w:iCs w:val="false"/>
+          <w:sz w:val="24"/>
+          <w:szCs w:val="24"/>
+          <w:u w:val="none"/>
+        </w:rPr>
+        <w:t xml:space="preserve">Student </w:t>
+      </w:r>
+      <w:r>
+        <w:rPr>
+          <w:rFonts w:ascii="Times New Roman" w:hAnsi="Times New Roman"/>
+          <w:b w:val="false"/>
+          <w:bCs w:val="false"/>
+          <w:i w:val="false"/>
+          <w:iCs w:val="false"/>
+          <w:sz w:val="24"/>
+          <w:szCs w:val="24"/>
+          <w:u w:val="none"/>
+        </w:rPr>
+        <w:t>adds their note into the system</w:t>
+      </w:r>
+      <w:r>
+        <w:rPr>
+          <w:rFonts w:ascii="Times New Roman" w:hAnsi="Times New Roman"/>
+          <w:b w:val="false"/>
+          <w:bCs w:val="false"/>
+          <w:i w:val="false"/>
+          <w:iCs w:val="false"/>
+          <w:sz w:val="24"/>
+          <w:szCs w:val="24"/>
+          <w:u w:val="none"/>
+        </w:rPr>
+        <w:t>.</w:t>
+      </w:r>
+    </w:p>
+    <w:p>
+      <w:pPr>
+        <w:pStyle w:val="Normal"/>
+        <w:rPr>
+          <w:i w:val="false"/>
+          <w:i w:val="false"/>
+          <w:iCs w:val="false"/>
+        </w:rPr>
+      </w:pPr>
+      <w:r>
+        <w:rPr>
+          <w:i w:val="false"/>
+          <w:iCs w:val="false"/>
+        </w:rPr>
+      </w:r>
+    </w:p>
+    <w:p>
+      <w:pPr>
+        <w:pStyle w:val="Normal"/>
+        <w:rPr/>
+      </w:pPr>
+      <w:r>
+        <w:rPr>
+          <w:rFonts w:ascii="Times New Roman" w:hAnsi="Times New Roman"/>
+          <w:b w:val="false"/>
+          <w:bCs w:val="false"/>
+          <w:i/>
+          <w:iCs/>
+          <w:sz w:val="24"/>
+          <w:szCs w:val="24"/>
+          <w:u w:val="none"/>
+        </w:rPr>
+        <w:t>Steps:</w:t>
+      </w:r>
+    </w:p>
+    <w:p>
+      <w:pPr>
+        <w:pStyle w:val="Normal"/>
+        <w:rPr/>
+      </w:pPr>
+      <w:r>
+        <w:rPr>
+          <w:rFonts w:ascii="Times New Roman" w:hAnsi="Times New Roman"/>
+          <w:b w:val="false"/>
+          <w:bCs w:val="false"/>
+          <w:i w:val="false"/>
+          <w:iCs w:val="false"/>
+          <w:sz w:val="24"/>
+          <w:szCs w:val="24"/>
+          <w:u w:val="none"/>
+        </w:rPr>
+        <w:t>1. Student enters a</w:t>
+      </w:r>
+      <w:r>
+        <w:rPr>
+          <w:rFonts w:ascii="Times New Roman" w:hAnsi="Times New Roman"/>
+          <w:b w:val="false"/>
+          <w:bCs w:val="false"/>
+          <w:i w:val="false"/>
+          <w:iCs w:val="false"/>
+          <w:sz w:val="24"/>
+          <w:szCs w:val="24"/>
+          <w:u w:val="none"/>
+        </w:rPr>
+        <w:t>ll relevant information into the boxes provided.</w:t>
+      </w:r>
+    </w:p>
+    <w:p>
+      <w:pPr>
+        <w:pStyle w:val="Normal"/>
+        <w:rPr/>
+      </w:pPr>
+      <w:r>
+        <w:rPr>
+          <w:rFonts w:ascii="Times New Roman" w:hAnsi="Times New Roman"/>
+          <w:b w:val="false"/>
+          <w:bCs w:val="false"/>
+          <w:i w:val="false"/>
+          <w:iCs w:val="false"/>
+          <w:sz w:val="24"/>
+          <w:szCs w:val="24"/>
+          <w:u w:val="none"/>
+        </w:rPr>
+        <w:t xml:space="preserve">2. System </w:t>
+      </w:r>
+      <w:r>
+        <w:rPr>
+          <w:rFonts w:ascii="Times New Roman" w:hAnsi="Times New Roman"/>
+          <w:b w:val="false"/>
+          <w:bCs w:val="false"/>
+          <w:i w:val="false"/>
+          <w:iCs w:val="false"/>
+          <w:sz w:val="24"/>
+          <w:szCs w:val="24"/>
+          <w:u w:val="none"/>
+        </w:rPr>
+        <w:t>creates the posting with the students information</w:t>
+      </w:r>
+      <w:r>
+        <w:rPr>
+          <w:rFonts w:ascii="Times New Roman" w:hAnsi="Times New Roman"/>
+          <w:b w:val="false"/>
+          <w:bCs w:val="false"/>
+          <w:i w:val="false"/>
+          <w:iCs w:val="false"/>
+          <w:sz w:val="24"/>
+          <w:szCs w:val="24"/>
+          <w:u w:val="none"/>
+        </w:rPr>
+        <w:t>.</w:t>
+      </w:r>
+    </w:p>
+    <w:p>
+      <w:pPr>
+        <w:pStyle w:val="Normal"/>
+        <w:rPr>
+          <w:rFonts w:ascii="Times New Roman" w:hAnsi="Times New Roman"/>
+          <w:b w:val="false"/>
+          <w:b w:val="false"/>
+          <w:bCs w:val="false"/>
+          <w:i w:val="false"/>
+          <w:i w:val="false"/>
+          <w:iCs w:val="false"/>
+          <w:sz w:val="24"/>
+          <w:szCs w:val="24"/>
+          <w:u w:val="none"/>
+        </w:rPr>
+      </w:pPr>
+      <w:r>
+        <w:rPr/>
+      </w:r>
+    </w:p>
+    <w:p>
+      <w:pPr>
+        <w:pStyle w:val="Normal"/>
+        <w:rPr/>
+      </w:pPr>
+      <w:r>
+        <w:rPr>
+          <w:rFonts w:ascii="Times New Roman" w:hAnsi="Times New Roman"/>
+          <w:b w:val="false"/>
+          <w:bCs w:val="false"/>
+          <w:i/>
+          <w:iCs/>
+          <w:sz w:val="24"/>
+          <w:szCs w:val="24"/>
+          <w:u w:val="none"/>
+        </w:rPr>
+        <w:t>Alternatives:</w:t>
+      </w:r>
+    </w:p>
+    <w:p>
+      <w:pPr>
+        <w:pStyle w:val="Normal"/>
+        <w:rPr/>
+      </w:pPr>
+      <w:r>
+        <w:rPr>
+          <w:rFonts w:ascii="Times New Roman" w:hAnsi="Times New Roman"/>
+          <w:b w:val="false"/>
+          <w:bCs w:val="false"/>
+          <w:i w:val="false"/>
+          <w:iCs w:val="false"/>
+          <w:sz w:val="24"/>
+          <w:szCs w:val="24"/>
+          <w:u w:val="none"/>
+        </w:rPr>
+        <w:t>1</w:t>
+      </w:r>
+      <w:r>
+        <w:rPr>
+          <w:rFonts w:ascii="Times New Roman" w:hAnsi="Times New Roman"/>
+          <w:b w:val="false"/>
+          <w:bCs w:val="false"/>
+          <w:i w:val="false"/>
+          <w:iCs w:val="false"/>
+          <w:sz w:val="24"/>
+          <w:szCs w:val="24"/>
+          <w:u w:val="none"/>
+        </w:rPr>
+        <w:t xml:space="preserve">a1. Student </w:t>
+      </w:r>
+      <w:r>
+        <w:rPr>
+          <w:rFonts w:ascii="Times New Roman" w:hAnsi="Times New Roman"/>
+          <w:b w:val="false"/>
+          <w:bCs w:val="false"/>
+          <w:i w:val="false"/>
+          <w:iCs w:val="false"/>
+          <w:sz w:val="24"/>
+          <w:szCs w:val="24"/>
+          <w:u w:val="none"/>
+        </w:rPr>
+        <w:t>chooses an image file to upload</w:t>
+      </w:r>
+    </w:p>
+    <w:p>
+      <w:pPr>
+        <w:pStyle w:val="Normal"/>
+        <w:rPr>
+          <w:rFonts w:ascii="Times New Roman" w:hAnsi="Times New Roman"/>
+          <w:b w:val="false"/>
+          <w:b w:val="false"/>
+          <w:bCs w:val="false"/>
+          <w:i w:val="false"/>
+          <w:i w:val="false"/>
+          <w:iCs w:val="false"/>
+          <w:sz w:val="24"/>
+          <w:szCs w:val="24"/>
+          <w:u w:val="none"/>
+        </w:rPr>
+      </w:pPr>
+      <w:r>
+        <w:rPr/>
+      </w:r>
+    </w:p>
+    <w:p>
+      <w:pPr>
+        <w:pStyle w:val="Normal"/>
+        <w:rPr/>
+      </w:pPr>
+      <w:r>
+        <w:rPr>
+          <w:rFonts w:ascii="Times New Roman" w:hAnsi="Times New Roman"/>
+          <w:b w:val="false"/>
+          <w:bCs w:val="false"/>
+          <w:i/>
+          <w:iCs/>
+          <w:sz w:val="24"/>
+          <w:szCs w:val="24"/>
+          <w:u w:val="none"/>
+        </w:rPr>
+        <w:t>6</w:t>
+      </w:r>
+      <w:r>
+        <w:rPr>
+          <w:rFonts w:ascii="Times New Roman" w:hAnsi="Times New Roman"/>
+          <w:b w:val="false"/>
+          <w:bCs w:val="false"/>
+          <w:i/>
+          <w:iCs/>
+          <w:sz w:val="24"/>
+          <w:szCs w:val="24"/>
+          <w:u w:val="none"/>
+        </w:rPr>
+        <w:t xml:space="preserve">. </w:t>
+      </w:r>
+      <w:r>
+        <w:rPr>
+          <w:rFonts w:ascii="Times New Roman" w:hAnsi="Times New Roman"/>
+          <w:b w:val="false"/>
+          <w:bCs w:val="false"/>
+          <w:i/>
+          <w:iCs/>
+          <w:sz w:val="24"/>
+          <w:szCs w:val="24"/>
+          <w:u w:val="none"/>
+        </w:rPr>
+        <w:t>Delete a Post(student)</w:t>
+      </w:r>
+    </w:p>
+    <w:p>
+      <w:pPr>
+        <w:pStyle w:val="Normal"/>
+        <w:rPr/>
+      </w:pPr>
+      <w:r>
+        <w:rPr>
+          <w:rFonts w:ascii="Times New Roman" w:hAnsi="Times New Roman"/>
+          <w:b w:val="false"/>
+          <w:bCs w:val="false"/>
+          <w:i/>
+          <w:iCs/>
+          <w:sz w:val="24"/>
+          <w:szCs w:val="24"/>
+          <w:u w:val="none"/>
+        </w:rPr>
+        <w:t xml:space="preserve">Abstract: </w:t>
+      </w:r>
+      <w:r>
+        <w:rPr>
+          <w:rFonts w:ascii="Times New Roman" w:hAnsi="Times New Roman"/>
+          <w:b w:val="false"/>
+          <w:bCs w:val="false"/>
+          <w:i w:val="false"/>
+          <w:iCs w:val="false"/>
+          <w:sz w:val="24"/>
+          <w:szCs w:val="24"/>
+          <w:u w:val="none"/>
+        </w:rPr>
+        <w:t xml:space="preserve">A student uses this use case </w:t>
+      </w:r>
+      <w:r>
+        <w:rPr>
+          <w:rFonts w:ascii="Times New Roman" w:hAnsi="Times New Roman"/>
+          <w:b w:val="false"/>
+          <w:bCs w:val="false"/>
+          <w:i w:val="false"/>
+          <w:iCs w:val="false"/>
+          <w:sz w:val="24"/>
+          <w:szCs w:val="24"/>
+          <w:u w:val="none"/>
+        </w:rPr>
+        <w:t>to delete a note from the system</w:t>
+      </w:r>
+    </w:p>
+    <w:p>
+      <w:pPr>
+        <w:pStyle w:val="Normal"/>
+        <w:rPr/>
+      </w:pPr>
+      <w:r>
+        <w:rPr>
+          <w:rFonts w:ascii="Times New Roman" w:hAnsi="Times New Roman"/>
+          <w:b w:val="false"/>
+          <w:bCs w:val="false"/>
+          <w:i/>
+          <w:iCs/>
+          <w:sz w:val="24"/>
+          <w:szCs w:val="24"/>
+          <w:u w:val="none"/>
+        </w:rPr>
+        <w:t xml:space="preserve">Precondition: </w:t>
+      </w:r>
+      <w:r>
+        <w:rPr>
+          <w:rFonts w:ascii="Times New Roman" w:hAnsi="Times New Roman"/>
+          <w:b w:val="false"/>
+          <w:bCs w:val="false"/>
+          <w:i w:val="false"/>
+          <w:iCs w:val="false"/>
+          <w:sz w:val="24"/>
+          <w:szCs w:val="24"/>
+          <w:u w:val="none"/>
+        </w:rPr>
+        <w:t>Student is logged into JMU-Share.</w:t>
+      </w:r>
+    </w:p>
+    <w:p>
+      <w:pPr>
+        <w:pStyle w:val="Normal"/>
+        <w:rPr/>
+      </w:pPr>
+      <w:r>
+        <w:rPr>
+          <w:rFonts w:ascii="Times New Roman" w:hAnsi="Times New Roman"/>
+          <w:b w:val="false"/>
+          <w:bCs w:val="false"/>
+          <w:i/>
+          <w:iCs/>
+          <w:sz w:val="24"/>
+          <w:szCs w:val="24"/>
+          <w:u w:val="none"/>
+        </w:rPr>
+        <w:t xml:space="preserve">Postcondition: </w:t>
+      </w:r>
+      <w:r>
+        <w:rPr>
+          <w:rFonts w:ascii="Times New Roman" w:hAnsi="Times New Roman"/>
+          <w:b w:val="false"/>
+          <w:bCs w:val="false"/>
+          <w:i w:val="false"/>
+          <w:iCs w:val="false"/>
+          <w:sz w:val="24"/>
+          <w:szCs w:val="24"/>
+          <w:u w:val="none"/>
+        </w:rPr>
+        <w:t>Student’</w:t>
+      </w:r>
+      <w:r>
+        <w:rPr>
+          <w:rFonts w:ascii="Times New Roman" w:hAnsi="Times New Roman"/>
+          <w:b w:val="false"/>
+          <w:bCs w:val="false"/>
+          <w:i w:val="false"/>
+          <w:iCs w:val="false"/>
+          <w:sz w:val="24"/>
+          <w:szCs w:val="24"/>
+          <w:u w:val="none"/>
+        </w:rPr>
+        <w:t>s note is removed from the system.</w:t>
+      </w:r>
+    </w:p>
+    <w:p>
+      <w:pPr>
+        <w:pStyle w:val="Normal"/>
+        <w:rPr>
+          <w:i w:val="false"/>
+          <w:i w:val="false"/>
+          <w:iCs w:val="false"/>
+        </w:rPr>
+      </w:pPr>
+      <w:r>
+        <w:rPr>
+          <w:i w:val="false"/>
+          <w:iCs w:val="false"/>
+        </w:rPr>
+      </w:r>
+    </w:p>
+    <w:p>
+      <w:pPr>
+        <w:pStyle w:val="Normal"/>
+        <w:rPr/>
+      </w:pPr>
+      <w:r>
+        <w:rPr>
+          <w:rFonts w:ascii="Times New Roman" w:hAnsi="Times New Roman"/>
+          <w:b w:val="false"/>
+          <w:bCs w:val="false"/>
+          <w:i/>
+          <w:iCs/>
+          <w:sz w:val="24"/>
+          <w:szCs w:val="24"/>
+          <w:u w:val="none"/>
+        </w:rPr>
+        <w:t>Steps:</w:t>
+      </w:r>
+    </w:p>
+    <w:p>
+      <w:pPr>
+        <w:pStyle w:val="Normal"/>
+        <w:rPr/>
+      </w:pPr>
+      <w:r>
+        <w:rPr>
+          <w:rFonts w:ascii="Times New Roman" w:hAnsi="Times New Roman"/>
+          <w:b w:val="false"/>
+          <w:bCs w:val="false"/>
+          <w:i w:val="false"/>
+          <w:iCs w:val="false"/>
+          <w:sz w:val="24"/>
+          <w:szCs w:val="24"/>
+          <w:u w:val="none"/>
+        </w:rPr>
+        <w:t xml:space="preserve">1. Student </w:t>
+      </w:r>
+      <w:r>
+        <w:rPr>
+          <w:rFonts w:ascii="Times New Roman" w:hAnsi="Times New Roman"/>
+          <w:b w:val="false"/>
+          <w:bCs w:val="false"/>
+          <w:i w:val="false"/>
+          <w:iCs w:val="false"/>
+          <w:sz w:val="24"/>
+          <w:szCs w:val="24"/>
+          <w:u w:val="none"/>
+        </w:rPr>
+        <w:t>chooses a note that they uploaded to the system.</w:t>
+      </w:r>
+    </w:p>
+    <w:p>
+      <w:pPr>
+        <w:pStyle w:val="Normal"/>
+        <w:rPr/>
+      </w:pPr>
+      <w:r>
+        <w:rPr>
+          <w:rFonts w:ascii="Times New Roman" w:hAnsi="Times New Roman"/>
+          <w:b w:val="false"/>
+          <w:bCs w:val="false"/>
+          <w:i w:val="false"/>
+          <w:iCs w:val="false"/>
+          <w:sz w:val="24"/>
+          <w:szCs w:val="24"/>
+          <w:u w:val="none"/>
+        </w:rPr>
+        <w:t>2. System asks for confirmation.</w:t>
+      </w:r>
+    </w:p>
+    <w:p>
+      <w:pPr>
+        <w:pStyle w:val="Normal"/>
+        <w:rPr/>
+      </w:pPr>
+      <w:r>
+        <w:rPr>
+          <w:rFonts w:ascii="Times New Roman" w:hAnsi="Times New Roman"/>
+          <w:b w:val="false"/>
+          <w:bCs w:val="false"/>
+          <w:i w:val="false"/>
+          <w:iCs w:val="false"/>
+          <w:sz w:val="24"/>
+          <w:szCs w:val="24"/>
+          <w:u w:val="none"/>
+        </w:rPr>
+        <w:t>3. System removes the note.</w:t>
+      </w:r>
+    </w:p>
+    <w:p>
+      <w:pPr>
+        <w:pStyle w:val="Normal"/>
+        <w:rPr>
+          <w:rFonts w:ascii="Times New Roman" w:hAnsi="Times New Roman"/>
+          <w:b w:val="false"/>
+          <w:b w:val="false"/>
+          <w:bCs w:val="false"/>
+          <w:i w:val="false"/>
+          <w:i w:val="false"/>
+          <w:iCs w:val="false"/>
+          <w:sz w:val="24"/>
+          <w:szCs w:val="24"/>
+          <w:u w:val="none"/>
+        </w:rPr>
+      </w:pPr>
+      <w:r>
+        <w:rPr/>
+      </w:r>
+    </w:p>
+    <w:p>
+      <w:pPr>
+        <w:pStyle w:val="Normal"/>
+        <w:rPr/>
+      </w:pPr>
+      <w:r>
+        <w:rPr>
+          <w:rFonts w:ascii="Times New Roman" w:hAnsi="Times New Roman"/>
+          <w:b w:val="false"/>
+          <w:bCs w:val="false"/>
+          <w:i/>
+          <w:iCs/>
+          <w:sz w:val="24"/>
+          <w:szCs w:val="24"/>
+          <w:u w:val="none"/>
+        </w:rPr>
+        <w:t>7</w:t>
+      </w:r>
+      <w:r>
+        <w:rPr>
+          <w:rFonts w:ascii="Times New Roman" w:hAnsi="Times New Roman"/>
+          <w:b w:val="false"/>
+          <w:bCs w:val="false"/>
+          <w:i/>
+          <w:iCs/>
+          <w:sz w:val="24"/>
+          <w:szCs w:val="24"/>
+          <w:u w:val="none"/>
+        </w:rPr>
+        <w:t xml:space="preserve">. </w:t>
+      </w:r>
+      <w:r>
+        <w:rPr>
+          <w:rFonts w:ascii="Times New Roman" w:hAnsi="Times New Roman"/>
+          <w:b w:val="false"/>
+          <w:bCs w:val="false"/>
+          <w:i/>
+          <w:iCs/>
+          <w:sz w:val="24"/>
+          <w:szCs w:val="24"/>
+          <w:u w:val="none"/>
+        </w:rPr>
+        <w:t>Delete a Post(administrator)</w:t>
+      </w:r>
+    </w:p>
+    <w:p>
+      <w:pPr>
+        <w:pStyle w:val="Normal"/>
+        <w:rPr/>
+      </w:pPr>
+      <w:r>
+        <w:rPr>
+          <w:rFonts w:ascii="Times New Roman" w:hAnsi="Times New Roman"/>
+          <w:b w:val="false"/>
+          <w:bCs w:val="false"/>
+          <w:i/>
+          <w:iCs/>
+          <w:sz w:val="24"/>
+          <w:szCs w:val="24"/>
+          <w:u w:val="none"/>
+        </w:rPr>
+        <w:t xml:space="preserve">Abstract: </w:t>
+      </w:r>
+      <w:r>
+        <w:rPr>
+          <w:rFonts w:ascii="Times New Roman" w:hAnsi="Times New Roman"/>
+          <w:b w:val="false"/>
+          <w:bCs w:val="false"/>
+          <w:i w:val="false"/>
+          <w:iCs w:val="false"/>
+          <w:sz w:val="24"/>
+          <w:szCs w:val="24"/>
+          <w:u w:val="none"/>
+        </w:rPr>
+        <w:t>A</w:t>
+      </w:r>
+      <w:r>
+        <w:rPr>
+          <w:rFonts w:ascii="Times New Roman" w:hAnsi="Times New Roman"/>
+          <w:b w:val="false"/>
+          <w:bCs w:val="false"/>
+          <w:i w:val="false"/>
+          <w:iCs w:val="false"/>
+          <w:sz w:val="24"/>
+          <w:szCs w:val="24"/>
+          <w:u w:val="none"/>
+        </w:rPr>
+        <w:t>n administrator</w:t>
+      </w:r>
+      <w:r>
+        <w:rPr>
+          <w:rFonts w:ascii="Times New Roman" w:hAnsi="Times New Roman"/>
+          <w:b w:val="false"/>
+          <w:bCs w:val="false"/>
+          <w:i w:val="false"/>
+          <w:iCs w:val="false"/>
+          <w:sz w:val="24"/>
+          <w:szCs w:val="24"/>
+          <w:u w:val="none"/>
+        </w:rPr>
+        <w:t xml:space="preserve"> uses this use case </w:t>
+      </w:r>
+      <w:r>
+        <w:rPr>
+          <w:rFonts w:ascii="Times New Roman" w:hAnsi="Times New Roman"/>
+          <w:b w:val="false"/>
+          <w:bCs w:val="false"/>
+          <w:i w:val="false"/>
+          <w:iCs w:val="false"/>
+          <w:sz w:val="24"/>
+          <w:szCs w:val="24"/>
+          <w:u w:val="none"/>
+        </w:rPr>
+        <w:t>to delete a note from the system</w:t>
+      </w:r>
+    </w:p>
+    <w:p>
+      <w:pPr>
+        <w:pStyle w:val="Normal"/>
+        <w:rPr/>
+      </w:pPr>
+      <w:r>
+        <w:rPr>
+          <w:rFonts w:ascii="Times New Roman" w:hAnsi="Times New Roman"/>
+          <w:b w:val="false"/>
+          <w:bCs w:val="false"/>
+          <w:i/>
+          <w:iCs/>
+          <w:sz w:val="24"/>
+          <w:szCs w:val="24"/>
+          <w:u w:val="none"/>
+        </w:rPr>
+        <w:t xml:space="preserve">Precondition: </w:t>
+      </w:r>
+      <w:r>
+        <w:rPr>
+          <w:rFonts w:ascii="Times New Roman" w:hAnsi="Times New Roman"/>
+          <w:b w:val="false"/>
+          <w:bCs w:val="false"/>
+          <w:i w:val="false"/>
+          <w:iCs w:val="false"/>
+          <w:sz w:val="24"/>
+          <w:szCs w:val="24"/>
+          <w:u w:val="none"/>
+        </w:rPr>
+        <w:t xml:space="preserve">Administrator </w:t>
+      </w:r>
+      <w:r>
+        <w:rPr>
+          <w:rFonts w:ascii="Times New Roman" w:hAnsi="Times New Roman"/>
+          <w:b w:val="false"/>
+          <w:bCs w:val="false"/>
+          <w:i w:val="false"/>
+          <w:iCs w:val="false"/>
+          <w:sz w:val="24"/>
+          <w:szCs w:val="24"/>
+          <w:u w:val="none"/>
+        </w:rPr>
+        <w:t>is logged into JMU-Share.</w:t>
+      </w:r>
+    </w:p>
+    <w:p>
+      <w:pPr>
+        <w:pStyle w:val="Normal"/>
+        <w:rPr/>
+      </w:pPr>
+      <w:r>
+        <w:rPr>
+          <w:rFonts w:ascii="Times New Roman" w:hAnsi="Times New Roman"/>
+          <w:b w:val="false"/>
+          <w:bCs w:val="false"/>
+          <w:i/>
+          <w:iCs/>
+          <w:sz w:val="24"/>
+          <w:szCs w:val="24"/>
+          <w:u w:val="none"/>
+        </w:rPr>
+        <w:t xml:space="preserve">Postcondition: </w:t>
+      </w:r>
+      <w:r>
+        <w:rPr>
+          <w:rFonts w:ascii="Times New Roman" w:hAnsi="Times New Roman"/>
+          <w:b w:val="false"/>
+          <w:bCs w:val="false"/>
+          <w:i w:val="false"/>
+          <w:iCs w:val="false"/>
+          <w:sz w:val="24"/>
+          <w:szCs w:val="24"/>
+          <w:u w:val="none"/>
+        </w:rPr>
+        <w:t>The note is removed from the system.</w:t>
+      </w:r>
+    </w:p>
+    <w:p>
+      <w:pPr>
+        <w:pStyle w:val="Normal"/>
+        <w:rPr>
+          <w:i w:val="false"/>
+          <w:i w:val="false"/>
+          <w:iCs w:val="false"/>
+        </w:rPr>
+      </w:pPr>
+      <w:r>
+        <w:rPr>
+          <w:i w:val="false"/>
+          <w:iCs w:val="false"/>
+        </w:rPr>
+      </w:r>
+    </w:p>
+    <w:p>
+      <w:pPr>
+        <w:pStyle w:val="Normal"/>
+        <w:rPr/>
+      </w:pPr>
+      <w:r>
+        <w:rPr>
+          <w:rFonts w:ascii="Times New Roman" w:hAnsi="Times New Roman"/>
+          <w:b w:val="false"/>
+          <w:bCs w:val="false"/>
+          <w:i/>
+          <w:iCs/>
+          <w:sz w:val="24"/>
+          <w:szCs w:val="24"/>
+          <w:u w:val="none"/>
+        </w:rPr>
+        <w:t>Steps:</w:t>
+      </w:r>
+    </w:p>
+    <w:p>
+      <w:pPr>
+        <w:pStyle w:val="Normal"/>
+        <w:rPr/>
+      </w:pPr>
+      <w:r>
+        <w:rPr>
+          <w:rFonts w:ascii="Times New Roman" w:hAnsi="Times New Roman"/>
+          <w:b w:val="false"/>
+          <w:bCs w:val="false"/>
+          <w:i w:val="false"/>
+          <w:iCs w:val="false"/>
+          <w:sz w:val="24"/>
+          <w:szCs w:val="24"/>
+          <w:u w:val="none"/>
+        </w:rPr>
+        <w:t xml:space="preserve">1. </w:t>
+      </w:r>
+      <w:r>
+        <w:rPr>
+          <w:rFonts w:ascii="Times New Roman" w:hAnsi="Times New Roman"/>
+          <w:b w:val="false"/>
+          <w:bCs w:val="false"/>
+          <w:i w:val="false"/>
+          <w:iCs w:val="false"/>
+          <w:sz w:val="24"/>
+          <w:szCs w:val="24"/>
+          <w:u w:val="none"/>
+        </w:rPr>
+        <w:t>The Administrator</w:t>
+      </w:r>
+      <w:r>
+        <w:rPr>
+          <w:rFonts w:ascii="Times New Roman" w:hAnsi="Times New Roman"/>
+          <w:b w:val="false"/>
+          <w:bCs w:val="false"/>
+          <w:i w:val="false"/>
+          <w:iCs w:val="false"/>
+          <w:sz w:val="24"/>
+          <w:szCs w:val="24"/>
+          <w:u w:val="none"/>
+        </w:rPr>
+        <w:t xml:space="preserve"> </w:t>
+      </w:r>
+      <w:r>
+        <w:rPr>
+          <w:rFonts w:ascii="Times New Roman" w:hAnsi="Times New Roman"/>
+          <w:b w:val="false"/>
+          <w:bCs w:val="false"/>
+          <w:i w:val="false"/>
+          <w:iCs w:val="false"/>
+          <w:sz w:val="24"/>
+          <w:szCs w:val="24"/>
+          <w:u w:val="none"/>
+        </w:rPr>
+        <w:t>chooses a note that has been uploaded to the system.</w:t>
+      </w:r>
+    </w:p>
+    <w:p>
+      <w:pPr>
+        <w:pStyle w:val="Normal"/>
+        <w:rPr/>
+      </w:pPr>
+      <w:r>
+        <w:rPr>
+          <w:rFonts w:ascii="Times New Roman" w:hAnsi="Times New Roman"/>
+          <w:b w:val="false"/>
+          <w:bCs w:val="false"/>
+          <w:i w:val="false"/>
+          <w:iCs w:val="false"/>
+          <w:sz w:val="24"/>
+          <w:szCs w:val="24"/>
+          <w:u w:val="none"/>
+        </w:rPr>
+        <w:t>2. System asks for confirmation.</w:t>
+      </w:r>
+    </w:p>
+    <w:p>
+      <w:pPr>
+        <w:pStyle w:val="Normal"/>
+        <w:rPr/>
+      </w:pPr>
+      <w:r>
+        <w:rPr>
+          <w:rFonts w:ascii="Times New Roman" w:hAnsi="Times New Roman"/>
+          <w:b w:val="false"/>
+          <w:bCs w:val="false"/>
+          <w:i w:val="false"/>
+          <w:iCs w:val="false"/>
+          <w:sz w:val="24"/>
+          <w:szCs w:val="24"/>
+          <w:u w:val="none"/>
+        </w:rPr>
+        <w:t>3. System removes the note.</w:t>
+      </w:r>
+    </w:p>
+    <w:p>
+      <w:pPr>
+        <w:pStyle w:val="Normal"/>
+        <w:rPr>
+          <w:rFonts w:ascii="Times New Roman" w:hAnsi="Times New Roman"/>
+          <w:b w:val="false"/>
+          <w:b w:val="false"/>
+          <w:bCs w:val="false"/>
+          <w:i w:val="false"/>
+          <w:i w:val="false"/>
+          <w:iCs w:val="false"/>
+          <w:sz w:val="24"/>
+          <w:szCs w:val="24"/>
+          <w:u w:val="none"/>
+        </w:rPr>
+      </w:pPr>
+      <w:r>
+        <w:rPr/>
+      </w:r>
+    </w:p>
+    <w:p>
+      <w:pPr>
+        <w:pStyle w:val="Normal"/>
+        <w:rPr/>
+      </w:pPr>
+      <w:r>
+        <w:rPr>
+          <w:rFonts w:ascii="Times New Roman" w:hAnsi="Times New Roman"/>
+          <w:b w:val="false"/>
+          <w:bCs w:val="false"/>
+          <w:i/>
+          <w:iCs/>
+          <w:sz w:val="24"/>
+          <w:szCs w:val="24"/>
+          <w:u w:val="none"/>
+        </w:rPr>
+        <w:t>8</w:t>
+      </w:r>
+      <w:r>
+        <w:rPr>
+          <w:rFonts w:ascii="Times New Roman" w:hAnsi="Times New Roman"/>
+          <w:b w:val="false"/>
+          <w:bCs w:val="false"/>
+          <w:i/>
+          <w:iCs/>
+          <w:sz w:val="24"/>
+          <w:szCs w:val="24"/>
+          <w:u w:val="none"/>
+        </w:rPr>
+        <w:t>.</w:t>
+      </w:r>
+      <w:r>
+        <w:rPr>
+          <w:rFonts w:ascii="Times New Roman" w:hAnsi="Times New Roman"/>
+          <w:b w:val="false"/>
+          <w:bCs w:val="false"/>
+          <w:i/>
+          <w:iCs/>
+          <w:sz w:val="24"/>
+          <w:szCs w:val="24"/>
+          <w:u w:val="none"/>
+        </w:rPr>
+        <w:t xml:space="preserve"> Comment on pages</w:t>
+      </w:r>
+    </w:p>
+    <w:p>
+      <w:pPr>
+        <w:pStyle w:val="Normal"/>
+        <w:rPr/>
+      </w:pPr>
+      <w:r>
+        <w:rPr>
+          <w:rFonts w:ascii="Times New Roman" w:hAnsi="Times New Roman"/>
+          <w:b w:val="false"/>
+          <w:bCs w:val="false"/>
+          <w:i/>
+          <w:iCs/>
+          <w:sz w:val="24"/>
+          <w:szCs w:val="24"/>
+          <w:u w:val="none"/>
+        </w:rPr>
+        <w:t xml:space="preserve">Abstract: </w:t>
+      </w:r>
+      <w:r>
+        <w:rPr>
+          <w:rFonts w:ascii="Times New Roman" w:hAnsi="Times New Roman"/>
+          <w:b w:val="false"/>
+          <w:bCs w:val="false"/>
+          <w:i w:val="false"/>
+          <w:iCs w:val="false"/>
+          <w:sz w:val="24"/>
+          <w:szCs w:val="24"/>
+          <w:u w:val="none"/>
+        </w:rPr>
+        <w:t xml:space="preserve">A student uses this use case </w:t>
+      </w:r>
+      <w:r>
+        <w:rPr>
+          <w:rFonts w:ascii="Times New Roman" w:hAnsi="Times New Roman"/>
+          <w:b w:val="false"/>
+          <w:bCs w:val="false"/>
+          <w:i w:val="false"/>
+          <w:iCs w:val="false"/>
+          <w:sz w:val="24"/>
+          <w:szCs w:val="24"/>
+          <w:u w:val="none"/>
+        </w:rPr>
+        <w:t>to add a comment to a note</w:t>
+      </w:r>
+    </w:p>
+    <w:p>
+      <w:pPr>
+        <w:pStyle w:val="Normal"/>
+        <w:rPr/>
+      </w:pPr>
+      <w:r>
+        <w:rPr>
+          <w:rFonts w:ascii="Times New Roman" w:hAnsi="Times New Roman"/>
+          <w:b w:val="false"/>
+          <w:bCs w:val="false"/>
+          <w:i/>
+          <w:iCs/>
+          <w:sz w:val="24"/>
+          <w:szCs w:val="24"/>
+          <w:u w:val="none"/>
+        </w:rPr>
+        <w:t xml:space="preserve">Precondition: </w:t>
+      </w:r>
+      <w:r>
+        <w:rPr>
+          <w:rFonts w:ascii="Times New Roman" w:hAnsi="Times New Roman"/>
+          <w:b w:val="false"/>
+          <w:bCs w:val="false"/>
+          <w:i w:val="false"/>
+          <w:iCs w:val="false"/>
+          <w:sz w:val="24"/>
+          <w:szCs w:val="24"/>
+          <w:u w:val="none"/>
+        </w:rPr>
+        <w:t>Student is logged into JMU-Share.</w:t>
+      </w:r>
+    </w:p>
+    <w:p>
+      <w:pPr>
+        <w:pStyle w:val="Normal"/>
+        <w:rPr/>
+      </w:pPr>
+      <w:r>
+        <w:rPr>
+          <w:rFonts w:ascii="Times New Roman" w:hAnsi="Times New Roman"/>
+          <w:b w:val="false"/>
+          <w:bCs w:val="false"/>
+          <w:i/>
+          <w:iCs/>
+          <w:sz w:val="24"/>
+          <w:szCs w:val="24"/>
+          <w:u w:val="none"/>
+        </w:rPr>
+        <w:t xml:space="preserve">Postcondition: </w:t>
+      </w:r>
+      <w:r>
+        <w:rPr>
+          <w:rFonts w:ascii="Times New Roman" w:hAnsi="Times New Roman"/>
+          <w:b w:val="false"/>
+          <w:bCs w:val="false"/>
+          <w:i w:val="false"/>
+          <w:iCs w:val="false"/>
+          <w:sz w:val="24"/>
+          <w:szCs w:val="24"/>
+          <w:u w:val="none"/>
+        </w:rPr>
+        <w:t>Student’</w:t>
+      </w:r>
+      <w:r>
+        <w:rPr>
+          <w:rFonts w:ascii="Times New Roman" w:hAnsi="Times New Roman"/>
+          <w:b w:val="false"/>
+          <w:bCs w:val="false"/>
+          <w:i w:val="false"/>
+          <w:iCs w:val="false"/>
+          <w:sz w:val="24"/>
+          <w:szCs w:val="24"/>
+          <w:u w:val="none"/>
+        </w:rPr>
+        <w:t>s comment is logged to the note.</w:t>
+      </w:r>
+    </w:p>
+    <w:p>
+      <w:pPr>
+        <w:pStyle w:val="Normal"/>
+        <w:rPr>
+          <w:i w:val="false"/>
+          <w:i w:val="false"/>
+          <w:iCs w:val="false"/>
+        </w:rPr>
+      </w:pPr>
+      <w:r>
+        <w:rPr>
+          <w:i w:val="false"/>
+          <w:iCs w:val="false"/>
+        </w:rPr>
+      </w:r>
+    </w:p>
+    <w:p>
+      <w:pPr>
+        <w:pStyle w:val="Normal"/>
+        <w:rPr/>
+      </w:pPr>
+      <w:r>
+        <w:rPr>
+          <w:rFonts w:ascii="Times New Roman" w:hAnsi="Times New Roman"/>
+          <w:b w:val="false"/>
+          <w:bCs w:val="false"/>
+          <w:i/>
+          <w:iCs/>
+          <w:sz w:val="24"/>
+          <w:szCs w:val="24"/>
+          <w:u w:val="none"/>
+        </w:rPr>
+        <w:t>Steps:</w:t>
+      </w:r>
+    </w:p>
+    <w:p>
+      <w:pPr>
+        <w:pStyle w:val="Normal"/>
+        <w:rPr/>
+      </w:pPr>
+      <w:r>
+        <w:rPr>
+          <w:rFonts w:ascii="Times New Roman" w:hAnsi="Times New Roman"/>
+          <w:b w:val="false"/>
+          <w:bCs w:val="false"/>
+          <w:i w:val="false"/>
+          <w:iCs w:val="false"/>
+          <w:sz w:val="24"/>
+          <w:szCs w:val="24"/>
+          <w:u w:val="none"/>
+        </w:rPr>
+        <w:t xml:space="preserve">1. Student </w:t>
+      </w:r>
+      <w:r>
+        <w:rPr>
+          <w:rFonts w:ascii="Times New Roman" w:hAnsi="Times New Roman"/>
+          <w:b w:val="false"/>
+          <w:bCs w:val="false"/>
+          <w:i w:val="false"/>
+          <w:iCs w:val="false"/>
+          <w:sz w:val="24"/>
+          <w:szCs w:val="24"/>
+          <w:u w:val="none"/>
+        </w:rPr>
+        <w:t>chooses a note that has been uploaded to the system.</w:t>
+      </w:r>
+    </w:p>
+    <w:p>
+      <w:pPr>
+        <w:pStyle w:val="Normal"/>
+        <w:rPr/>
+      </w:pPr>
+      <w:r>
+        <w:rPr>
+          <w:rFonts w:ascii="Times New Roman" w:hAnsi="Times New Roman"/>
+          <w:b w:val="false"/>
+          <w:bCs w:val="false"/>
+          <w:i w:val="false"/>
+          <w:iCs w:val="false"/>
+          <w:sz w:val="24"/>
+          <w:szCs w:val="24"/>
+          <w:u w:val="none"/>
+        </w:rPr>
+        <w:t xml:space="preserve">2. </w:t>
+      </w:r>
+      <w:r>
+        <w:rPr>
+          <w:rFonts w:ascii="Times New Roman" w:hAnsi="Times New Roman"/>
+          <w:b w:val="false"/>
+          <w:bCs w:val="false"/>
+          <w:i w:val="false"/>
+          <w:iCs w:val="false"/>
+          <w:sz w:val="24"/>
+          <w:szCs w:val="24"/>
+          <w:u w:val="none"/>
+        </w:rPr>
+        <w:t>Student provides the comment.</w:t>
+      </w:r>
+    </w:p>
+    <w:p>
+      <w:pPr>
+        <w:pStyle w:val="Normal"/>
+        <w:rPr/>
+      </w:pPr>
+      <w:r>
+        <w:rPr>
+          <w:rFonts w:ascii="Times New Roman" w:hAnsi="Times New Roman"/>
+          <w:b w:val="false"/>
+          <w:bCs w:val="false"/>
+          <w:i w:val="false"/>
+          <w:iCs w:val="false"/>
+          <w:sz w:val="24"/>
+          <w:szCs w:val="24"/>
+          <w:u w:val="none"/>
+        </w:rPr>
+        <w:t xml:space="preserve">3. System </w:t>
+      </w:r>
+      <w:r>
+        <w:rPr>
+          <w:rFonts w:ascii="Times New Roman" w:hAnsi="Times New Roman"/>
+          <w:b w:val="false"/>
+          <w:bCs w:val="false"/>
+          <w:i w:val="false"/>
+          <w:iCs w:val="false"/>
+          <w:sz w:val="24"/>
+          <w:szCs w:val="24"/>
+          <w:u w:val="none"/>
+        </w:rPr>
+        <w:t>adds the comment to the note selected.</w:t>
+      </w:r>
+    </w:p>
+    <w:p>
+      <w:pPr>
+        <w:pStyle w:val="Normal"/>
+        <w:rPr>
+          <w:rFonts w:ascii="Times New Roman" w:hAnsi="Times New Roman"/>
+          <w:b w:val="false"/>
+          <w:b w:val="false"/>
+          <w:bCs w:val="false"/>
+          <w:i w:val="false"/>
+          <w:i w:val="false"/>
+          <w:iCs w:val="false"/>
+          <w:sz w:val="24"/>
+          <w:szCs w:val="24"/>
+          <w:u w:val="none"/>
+        </w:rPr>
+      </w:pPr>
+      <w:r>
+        <w:rPr/>
+      </w:r>
+    </w:p>
+    <w:p>
+      <w:pPr>
+        <w:pStyle w:val="Normal"/>
+        <w:rPr>
+          <w:rFonts w:ascii="Times New Roman" w:hAnsi="Times New Roman"/>
+          <w:b w:val="false"/>
+          <w:b w:val="false"/>
+          <w:bCs w:val="false"/>
+          <w:i w:val="false"/>
+          <w:i w:val="false"/>
+          <w:iCs w:val="false"/>
+          <w:sz w:val="24"/>
+          <w:szCs w:val="24"/>
+          <w:u w:val="none"/>
+        </w:rPr>
+      </w:pPr>
+      <w:r>
+        <w:rPr/>
+      </w:r>
+    </w:p>
+    <w:p>
+      <w:pPr>
+        <w:pStyle w:val="Normal"/>
+        <w:rPr>
+          <w:rFonts w:ascii="Times New Roman" w:hAnsi="Times New Roman"/>
+          <w:b w:val="false"/>
+          <w:b w:val="false"/>
+          <w:bCs w:val="false"/>
+          <w:i w:val="false"/>
+          <w:i w:val="false"/>
+          <w:iCs w:val="false"/>
+          <w:sz w:val="24"/>
+          <w:szCs w:val="24"/>
+          <w:u w:val="none"/>
+        </w:rPr>
+      </w:pPr>
+      <w:r>
+        <w:rPr/>
+      </w:r>
+    </w:p>
+    <w:p>
+      <w:pPr>
+        <w:pStyle w:val="Normal"/>
+        <w:rPr>
+          <w:rFonts w:ascii="Times New Roman" w:hAnsi="Times New Roman"/>
+          <w:b w:val="false"/>
+          <w:b w:val="false"/>
+          <w:bCs w:val="false"/>
+          <w:i w:val="false"/>
+          <w:i w:val="false"/>
+          <w:iCs w:val="false"/>
+          <w:sz w:val="24"/>
+          <w:szCs w:val="24"/>
+          <w:u w:val="none"/>
+        </w:rPr>
+      </w:pPr>
+      <w:r>
+        <w:rPr/>
+      </w:r>
+    </w:p>
+    <w:p>
+      <w:pPr>
+        <w:pStyle w:val="Normal"/>
+        <w:rPr>
+          <w:rFonts w:ascii="Times New Roman" w:hAnsi="Times New Roman"/>
+          <w:b w:val="false"/>
+          <w:b w:val="false"/>
+          <w:bCs w:val="false"/>
+          <w:i w:val="false"/>
+          <w:i w:val="false"/>
+          <w:iCs w:val="false"/>
+          <w:sz w:val="24"/>
+          <w:szCs w:val="24"/>
+          <w:u w:val="none"/>
+        </w:rPr>
+      </w:pPr>
+      <w:r>
+        <w:rPr/>
+      </w:r>
+    </w:p>
+    <w:p>
+      <w:pPr>
+        <w:pStyle w:val="Normal"/>
+        <w:rPr>
+          <w:rFonts w:ascii="Times New Roman" w:hAnsi="Times New Roman"/>
+          <w:b w:val="false"/>
+          <w:b w:val="false"/>
+          <w:bCs w:val="false"/>
+          <w:i w:val="false"/>
+          <w:i w:val="false"/>
+          <w:iCs w:val="false"/>
+          <w:sz w:val="24"/>
+          <w:szCs w:val="24"/>
+          <w:u w:val="none"/>
+        </w:rPr>
+      </w:pPr>
+      <w:r>
+        <w:rPr/>
+      </w:r>
+    </w:p>
+    <w:p>
+      <w:pPr>
+        <w:pStyle w:val="Normal"/>
+        <w:rPr>
+          <w:rFonts w:ascii="Times New Roman" w:hAnsi="Times New Roman"/>
+          <w:b w:val="false"/>
+          <w:b w:val="false"/>
+          <w:bCs w:val="false"/>
+          <w:i w:val="false"/>
+          <w:i w:val="false"/>
+          <w:iCs w:val="false"/>
+          <w:sz w:val="24"/>
+          <w:szCs w:val="24"/>
+          <w:u w:val="none"/>
+        </w:rPr>
+      </w:pPr>
+      <w:r>
+        <w:rPr/>
+      </w:r>
+    </w:p>
+    <w:p>
+      <w:pPr>
+        <w:pStyle w:val="Normal"/>
+        <w:rPr>
+          <w:rFonts w:ascii="Times New Roman" w:hAnsi="Times New Roman"/>
+          <w:b w:val="false"/>
+          <w:b w:val="false"/>
+          <w:bCs w:val="false"/>
+          <w:i w:val="false"/>
+          <w:i w:val="false"/>
+          <w:iCs w:val="false"/>
+          <w:sz w:val="24"/>
+          <w:szCs w:val="24"/>
+          <w:u w:val="none"/>
+        </w:rPr>
+      </w:pPr>
+      <w:r>
+        <w:rPr/>
+      </w:r>
+    </w:p>
+    <w:p>
+      <w:pPr>
+        <w:pStyle w:val="Normal"/>
+        <w:rPr/>
+      </w:pPr>
+      <w:r>
+        <w:rPr>
+          <w:rFonts w:ascii="Times New Roman" w:hAnsi="Times New Roman"/>
+          <w:b w:val="false"/>
+          <w:bCs w:val="false"/>
+          <w:i/>
+          <w:iCs/>
+          <w:sz w:val="24"/>
+          <w:szCs w:val="24"/>
+          <w:u w:val="none"/>
+        </w:rPr>
+        <w:t>9</w:t>
+      </w:r>
+      <w:r>
+        <w:rPr>
+          <w:rFonts w:ascii="Times New Roman" w:hAnsi="Times New Roman"/>
+          <w:b w:val="false"/>
+          <w:bCs w:val="false"/>
+          <w:i/>
+          <w:iCs/>
+          <w:sz w:val="24"/>
+          <w:szCs w:val="24"/>
+          <w:u w:val="none"/>
+        </w:rPr>
+        <w:t xml:space="preserve">. </w:t>
+      </w:r>
+      <w:r>
+        <w:rPr>
+          <w:rFonts w:ascii="Times New Roman" w:hAnsi="Times New Roman"/>
+          <w:b w:val="false"/>
+          <w:bCs w:val="false"/>
+          <w:i/>
+          <w:iCs/>
+          <w:sz w:val="24"/>
+          <w:szCs w:val="24"/>
+          <w:u w:val="none"/>
+        </w:rPr>
+        <w:t>Rate Posts</w:t>
+      </w:r>
+    </w:p>
+    <w:p>
+      <w:pPr>
+        <w:pStyle w:val="Normal"/>
+        <w:rPr/>
+      </w:pPr>
+      <w:r>
+        <w:rPr>
+          <w:rFonts w:ascii="Times New Roman" w:hAnsi="Times New Roman"/>
+          <w:b w:val="false"/>
+          <w:bCs w:val="false"/>
+          <w:i/>
+          <w:iCs/>
+          <w:sz w:val="24"/>
+          <w:szCs w:val="24"/>
+          <w:u w:val="none"/>
+        </w:rPr>
+        <w:t xml:space="preserve">Abstract: </w:t>
+      </w:r>
+      <w:r>
+        <w:rPr>
+          <w:rFonts w:ascii="Times New Roman" w:hAnsi="Times New Roman"/>
+          <w:b w:val="false"/>
+          <w:bCs w:val="false"/>
+          <w:i w:val="false"/>
+          <w:iCs w:val="false"/>
+          <w:sz w:val="24"/>
+          <w:szCs w:val="24"/>
+          <w:u w:val="none"/>
+        </w:rPr>
+        <w:t xml:space="preserve">A </w:t>
+      </w:r>
+      <w:r>
+        <w:rPr>
+          <w:rFonts w:ascii="Times New Roman" w:hAnsi="Times New Roman"/>
+          <w:b w:val="false"/>
+          <w:bCs w:val="false"/>
+          <w:i w:val="false"/>
+          <w:iCs w:val="false"/>
+          <w:sz w:val="24"/>
+          <w:szCs w:val="24"/>
+          <w:u w:val="none"/>
+        </w:rPr>
+        <w:t>user</w:t>
+      </w:r>
+      <w:r>
+        <w:rPr>
+          <w:rFonts w:ascii="Times New Roman" w:hAnsi="Times New Roman"/>
+          <w:b w:val="false"/>
+          <w:bCs w:val="false"/>
+          <w:i w:val="false"/>
+          <w:iCs w:val="false"/>
+          <w:sz w:val="24"/>
+          <w:szCs w:val="24"/>
+          <w:u w:val="none"/>
+        </w:rPr>
+        <w:t xml:space="preserve"> uses this use case </w:t>
+      </w:r>
+      <w:r>
+        <w:rPr>
+          <w:rFonts w:ascii="Times New Roman" w:hAnsi="Times New Roman"/>
+          <w:b w:val="false"/>
+          <w:bCs w:val="false"/>
+          <w:i w:val="false"/>
+          <w:iCs w:val="false"/>
+          <w:sz w:val="24"/>
+          <w:szCs w:val="24"/>
+          <w:u w:val="none"/>
+        </w:rPr>
+        <w:t xml:space="preserve">to </w:t>
+      </w:r>
+      <w:r>
+        <w:rPr>
+          <w:rFonts w:ascii="Times New Roman" w:hAnsi="Times New Roman"/>
+          <w:b w:val="false"/>
+          <w:bCs w:val="false"/>
+          <w:i w:val="false"/>
+          <w:iCs w:val="false"/>
+          <w:sz w:val="24"/>
+          <w:szCs w:val="24"/>
+          <w:u w:val="none"/>
+        </w:rPr>
+        <w:t>rate a note.</w:t>
+      </w:r>
+    </w:p>
+    <w:p>
+      <w:pPr>
+        <w:pStyle w:val="Normal"/>
+        <w:rPr/>
+      </w:pPr>
+      <w:r>
+        <w:rPr>
+          <w:rFonts w:ascii="Times New Roman" w:hAnsi="Times New Roman"/>
+          <w:b w:val="false"/>
+          <w:bCs w:val="false"/>
+          <w:i/>
+          <w:iCs/>
+          <w:sz w:val="24"/>
+          <w:szCs w:val="24"/>
+          <w:u w:val="none"/>
+        </w:rPr>
+        <w:t xml:space="preserve">Precondition: </w:t>
+      </w:r>
+      <w:r>
+        <w:rPr>
+          <w:rFonts w:ascii="Times New Roman" w:hAnsi="Times New Roman"/>
+          <w:b w:val="false"/>
+          <w:bCs w:val="false"/>
+          <w:i w:val="false"/>
+          <w:iCs w:val="false"/>
+          <w:sz w:val="24"/>
+          <w:szCs w:val="24"/>
+          <w:u w:val="none"/>
+        </w:rPr>
+        <w:t xml:space="preserve">User </w:t>
+      </w:r>
+      <w:r>
+        <w:rPr>
+          <w:rFonts w:ascii="Times New Roman" w:hAnsi="Times New Roman"/>
+          <w:b w:val="false"/>
+          <w:bCs w:val="false"/>
+          <w:i w:val="false"/>
+          <w:iCs w:val="false"/>
+          <w:sz w:val="24"/>
+          <w:szCs w:val="24"/>
+          <w:u w:val="none"/>
+        </w:rPr>
+        <w:t>is logged into JMU-Share.</w:t>
+      </w:r>
+    </w:p>
+    <w:p>
+      <w:pPr>
+        <w:pStyle w:val="Normal"/>
+        <w:rPr/>
+      </w:pPr>
+      <w:r>
+        <w:rPr>
+          <w:rFonts w:ascii="Times New Roman" w:hAnsi="Times New Roman"/>
+          <w:b w:val="false"/>
+          <w:bCs w:val="false"/>
+          <w:i/>
+          <w:iCs/>
+          <w:sz w:val="24"/>
+          <w:szCs w:val="24"/>
+          <w:u w:val="none"/>
+        </w:rPr>
+        <w:t xml:space="preserve">Postcondition: </w:t>
+      </w:r>
+      <w:r>
+        <w:rPr>
+          <w:rFonts w:ascii="Times New Roman" w:hAnsi="Times New Roman"/>
+          <w:b w:val="false"/>
+          <w:bCs w:val="false"/>
+          <w:i w:val="false"/>
+          <w:iCs w:val="false"/>
+          <w:sz w:val="24"/>
+          <w:szCs w:val="24"/>
+          <w:u w:val="none"/>
+        </w:rPr>
+        <w:t>User’s rating is stored in th</w:t>
+      </w:r>
+      <w:r>
+        <w:rPr>
+          <w:rFonts w:ascii="Times New Roman" w:hAnsi="Times New Roman"/>
+          <w:b w:val="false"/>
+          <w:bCs w:val="false"/>
+          <w:i w:val="false"/>
+          <w:iCs w:val="false"/>
+          <w:sz w:val="24"/>
+          <w:szCs w:val="24"/>
+          <w:u w:val="none"/>
+        </w:rPr>
+        <w:t>e system.</w:t>
+      </w:r>
+    </w:p>
+    <w:p>
+      <w:pPr>
+        <w:pStyle w:val="Normal"/>
+        <w:rPr>
+          <w:i w:val="false"/>
+          <w:i w:val="false"/>
+          <w:iCs w:val="false"/>
+        </w:rPr>
+      </w:pPr>
+      <w:r>
+        <w:rPr>
+          <w:i w:val="false"/>
+          <w:iCs w:val="false"/>
+        </w:rPr>
+      </w:r>
+    </w:p>
+    <w:p>
+      <w:pPr>
+        <w:pStyle w:val="Normal"/>
+        <w:rPr/>
+      </w:pPr>
+      <w:r>
+        <w:rPr>
+          <w:rFonts w:ascii="Times New Roman" w:hAnsi="Times New Roman"/>
+          <w:b w:val="false"/>
+          <w:bCs w:val="false"/>
+          <w:i/>
+          <w:iCs/>
+          <w:sz w:val="24"/>
+          <w:szCs w:val="24"/>
+          <w:u w:val="none"/>
+        </w:rPr>
+        <w:t>Steps:</w:t>
+      </w:r>
+    </w:p>
+    <w:p>
+      <w:pPr>
+        <w:pStyle w:val="Normal"/>
+        <w:rPr/>
+      </w:pPr>
+      <w:r>
+        <w:rPr>
+          <w:rFonts w:ascii="Times New Roman" w:hAnsi="Times New Roman"/>
+          <w:b w:val="false"/>
+          <w:bCs w:val="false"/>
+          <w:i w:val="false"/>
+          <w:iCs w:val="false"/>
+          <w:sz w:val="24"/>
+          <w:szCs w:val="24"/>
+          <w:u w:val="none"/>
+        </w:rPr>
+        <w:t xml:space="preserve">1. Student </w:t>
+      </w:r>
+      <w:r>
+        <w:rPr>
+          <w:rFonts w:ascii="Times New Roman" w:hAnsi="Times New Roman"/>
+          <w:b w:val="false"/>
+          <w:bCs w:val="false"/>
+          <w:i w:val="false"/>
+          <w:iCs w:val="false"/>
+          <w:sz w:val="24"/>
+          <w:szCs w:val="24"/>
+          <w:u w:val="none"/>
+        </w:rPr>
+        <w:t>chooses a note that has been uploaded to the system.</w:t>
+      </w:r>
+    </w:p>
+    <w:p>
+      <w:pPr>
+        <w:pStyle w:val="Normal"/>
+        <w:rPr/>
+      </w:pPr>
+      <w:r>
+        <w:rPr>
+          <w:rFonts w:ascii="Times New Roman" w:hAnsi="Times New Roman"/>
+          <w:b w:val="false"/>
+          <w:bCs w:val="false"/>
+          <w:i w:val="false"/>
+          <w:iCs w:val="false"/>
+          <w:sz w:val="24"/>
+          <w:szCs w:val="24"/>
+          <w:u w:val="none"/>
+        </w:rPr>
+        <w:t xml:space="preserve">2. </w:t>
+      </w:r>
+      <w:r>
+        <w:rPr>
+          <w:rFonts w:ascii="Times New Roman" w:hAnsi="Times New Roman"/>
+          <w:b w:val="false"/>
+          <w:bCs w:val="false"/>
+          <w:i w:val="false"/>
+          <w:iCs w:val="false"/>
+          <w:sz w:val="24"/>
+          <w:szCs w:val="24"/>
+          <w:u w:val="none"/>
+        </w:rPr>
+        <w:t>Student selects up-vote or down-vote</w:t>
+      </w:r>
+      <w:r>
+        <w:rPr>
+          <w:rFonts w:ascii="Times New Roman" w:hAnsi="Times New Roman"/>
+          <w:b w:val="false"/>
+          <w:bCs w:val="false"/>
+          <w:i w:val="false"/>
+          <w:iCs w:val="false"/>
+          <w:sz w:val="24"/>
+          <w:szCs w:val="24"/>
+          <w:u w:val="none"/>
+        </w:rPr>
+        <w:t>.</w:t>
+      </w:r>
+    </w:p>
+    <w:p>
+      <w:pPr>
+        <w:pStyle w:val="Normal"/>
+        <w:rPr/>
+      </w:pPr>
+      <w:r>
+        <w:rPr>
+          <w:rFonts w:ascii="Times New Roman" w:hAnsi="Times New Roman"/>
+          <w:b w:val="false"/>
+          <w:bCs w:val="false"/>
+          <w:i w:val="false"/>
+          <w:iCs w:val="false"/>
+          <w:sz w:val="24"/>
+          <w:szCs w:val="24"/>
+          <w:u w:val="none"/>
+        </w:rPr>
+        <w:t>3. System stores the choice.</w:t>
+      </w:r>
+    </w:p>
+    <w:p>
+      <w:pPr>
+        <w:pStyle w:val="Normal"/>
+        <w:rPr>
+          <w:rFonts w:ascii="Times New Roman" w:hAnsi="Times New Roman"/>
+          <w:b w:val="false"/>
+          <w:b w:val="false"/>
+          <w:bCs w:val="false"/>
+          <w:i w:val="false"/>
+          <w:i w:val="false"/>
+          <w:iCs w:val="false"/>
+          <w:sz w:val="24"/>
+          <w:szCs w:val="24"/>
+          <w:u w:val="none"/>
+        </w:rPr>
+      </w:pPr>
+      <w:r>
+        <w:rPr/>
+      </w:r>
+    </w:p>
+    <w:p>
+      <w:pPr>
+        <w:pStyle w:val="Normal"/>
+        <w:rPr/>
+      </w:pPr>
+      <w:r>
+        <w:rPr>
+          <w:rFonts w:ascii="Times New Roman" w:hAnsi="Times New Roman"/>
+          <w:b w:val="false"/>
+          <w:bCs w:val="false"/>
+          <w:i/>
+          <w:iCs/>
+          <w:sz w:val="24"/>
+          <w:szCs w:val="24"/>
+          <w:u w:val="none"/>
+        </w:rPr>
+        <w:t>10</w:t>
+      </w:r>
+      <w:r>
+        <w:rPr>
+          <w:rFonts w:ascii="Times New Roman" w:hAnsi="Times New Roman"/>
+          <w:b w:val="false"/>
+          <w:bCs w:val="false"/>
+          <w:i/>
+          <w:iCs/>
+          <w:sz w:val="24"/>
+          <w:szCs w:val="24"/>
+          <w:u w:val="none"/>
+        </w:rPr>
+        <w:t xml:space="preserve">. </w:t>
+      </w:r>
+      <w:r>
+        <w:rPr>
+          <w:rFonts w:ascii="Times New Roman" w:hAnsi="Times New Roman"/>
+          <w:b w:val="false"/>
+          <w:bCs w:val="false"/>
+          <w:i/>
+          <w:iCs/>
+          <w:sz w:val="24"/>
+          <w:szCs w:val="24"/>
+          <w:u w:val="none"/>
+        </w:rPr>
+        <w:t>Crop Note Sections</w:t>
+      </w:r>
+    </w:p>
+    <w:p>
+      <w:pPr>
+        <w:pStyle w:val="Normal"/>
+        <w:rPr>
+          <w:rFonts w:ascii="Times New Roman" w:hAnsi="Times New Roman"/>
+          <w:b w:val="false"/>
+          <w:b w:val="false"/>
+          <w:bCs w:val="false"/>
+          <w:i w:val="false"/>
+          <w:i w:val="false"/>
+          <w:iCs w:val="false"/>
+          <w:sz w:val="24"/>
+          <w:szCs w:val="24"/>
+          <w:u w:val="none"/>
+        </w:rPr>
+      </w:pPr>
+      <w:r>
+        <w:rPr/>
+      </w:r>
+    </w:p>
+    <w:p>
+      <w:pPr>
+        <w:pStyle w:val="Normal"/>
+        <w:rPr/>
+      </w:pPr>
+      <w:r>
+        <w:rPr>
+          <w:rFonts w:ascii="Times New Roman" w:hAnsi="Times New Roman"/>
+          <w:b w:val="false"/>
+          <w:bCs w:val="false"/>
+          <w:i/>
+          <w:iCs/>
+          <w:sz w:val="24"/>
+          <w:szCs w:val="24"/>
+          <w:u w:val="none"/>
+        </w:rPr>
+        <w:t>11</w:t>
+      </w:r>
+      <w:r>
+        <w:rPr>
+          <w:rFonts w:ascii="Times New Roman" w:hAnsi="Times New Roman"/>
+          <w:b w:val="false"/>
+          <w:bCs w:val="false"/>
+          <w:i/>
+          <w:iCs/>
+          <w:sz w:val="24"/>
+          <w:szCs w:val="24"/>
+          <w:u w:val="none"/>
+        </w:rPr>
+        <w:t xml:space="preserve">. </w:t>
+      </w:r>
+      <w:r>
+        <w:rPr>
+          <w:rFonts w:ascii="Times New Roman" w:hAnsi="Times New Roman"/>
+          <w:b w:val="false"/>
+          <w:bCs w:val="false"/>
+          <w:i/>
+          <w:iCs/>
+          <w:sz w:val="24"/>
+          <w:szCs w:val="24"/>
+          <w:u w:val="none"/>
+        </w:rPr>
+        <w:t>Favorite Posts</w:t>
+      </w:r>
+    </w:p>
+    <w:p>
+      <w:pPr>
+        <w:pStyle w:val="Normal"/>
+        <w:rPr/>
+      </w:pPr>
+      <w:r>
+        <w:rPr>
+          <w:rFonts w:ascii="Times New Roman" w:hAnsi="Times New Roman"/>
+          <w:b w:val="false"/>
+          <w:bCs w:val="false"/>
+          <w:i/>
+          <w:iCs/>
+          <w:sz w:val="24"/>
+          <w:szCs w:val="24"/>
+          <w:u w:val="none"/>
+        </w:rPr>
+        <w:t xml:space="preserve">Abstract: </w:t>
+      </w:r>
+      <w:r>
+        <w:rPr>
+          <w:rFonts w:ascii="Times New Roman" w:hAnsi="Times New Roman"/>
+          <w:b w:val="false"/>
+          <w:bCs w:val="false"/>
+          <w:i w:val="false"/>
+          <w:iCs w:val="false"/>
+          <w:sz w:val="24"/>
+          <w:szCs w:val="24"/>
+          <w:u w:val="none"/>
+        </w:rPr>
+        <w:t xml:space="preserve">A student uses this use case </w:t>
+      </w:r>
+      <w:r>
+        <w:rPr>
+          <w:rFonts w:ascii="Times New Roman" w:hAnsi="Times New Roman"/>
+          <w:b w:val="false"/>
+          <w:bCs w:val="false"/>
+          <w:i w:val="false"/>
+          <w:iCs w:val="false"/>
+          <w:sz w:val="24"/>
+          <w:szCs w:val="24"/>
+          <w:u w:val="none"/>
+        </w:rPr>
+        <w:t>to delete a note from the system</w:t>
+      </w:r>
+    </w:p>
+    <w:p>
+      <w:pPr>
+        <w:pStyle w:val="Normal"/>
+        <w:rPr/>
+      </w:pPr>
+      <w:r>
+        <w:rPr>
+          <w:rFonts w:ascii="Times New Roman" w:hAnsi="Times New Roman"/>
+          <w:b w:val="false"/>
+          <w:bCs w:val="false"/>
+          <w:i/>
+          <w:iCs/>
+          <w:sz w:val="24"/>
+          <w:szCs w:val="24"/>
+          <w:u w:val="none"/>
+        </w:rPr>
+        <w:t xml:space="preserve">Precondition: </w:t>
+      </w:r>
+      <w:r>
+        <w:rPr>
+          <w:rFonts w:ascii="Times New Roman" w:hAnsi="Times New Roman"/>
+          <w:b w:val="false"/>
+          <w:bCs w:val="false"/>
+          <w:i w:val="false"/>
+          <w:iCs w:val="false"/>
+          <w:sz w:val="24"/>
+          <w:szCs w:val="24"/>
+          <w:u w:val="none"/>
+        </w:rPr>
+        <w:t>Student is logged into JMU-Share.</w:t>
+      </w:r>
+    </w:p>
+    <w:p>
+      <w:pPr>
+        <w:pStyle w:val="Normal"/>
+        <w:rPr/>
+      </w:pPr>
+      <w:r>
+        <w:rPr>
+          <w:rFonts w:ascii="Times New Roman" w:hAnsi="Times New Roman"/>
+          <w:b w:val="false"/>
+          <w:bCs w:val="false"/>
+          <w:i/>
+          <w:iCs/>
+          <w:sz w:val="24"/>
+          <w:szCs w:val="24"/>
+          <w:u w:val="none"/>
+        </w:rPr>
+        <w:t xml:space="preserve">Postcondition: </w:t>
+      </w:r>
+      <w:r>
+        <w:rPr>
+          <w:rFonts w:ascii="Times New Roman" w:hAnsi="Times New Roman"/>
+          <w:b w:val="false"/>
+          <w:bCs w:val="false"/>
+          <w:i w:val="false"/>
+          <w:iCs w:val="false"/>
+          <w:sz w:val="24"/>
+          <w:szCs w:val="24"/>
+          <w:u w:val="none"/>
+        </w:rPr>
+        <w:t>Student’</w:t>
+      </w:r>
+      <w:r>
+        <w:rPr>
+          <w:rFonts w:ascii="Times New Roman" w:hAnsi="Times New Roman"/>
+          <w:b w:val="false"/>
+          <w:bCs w:val="false"/>
+          <w:i w:val="false"/>
+          <w:iCs w:val="false"/>
+          <w:sz w:val="24"/>
+          <w:szCs w:val="24"/>
+          <w:u w:val="none"/>
+        </w:rPr>
+        <w:t>s note is removed from the system.</w:t>
+      </w:r>
+    </w:p>
+    <w:p>
+      <w:pPr>
+        <w:pStyle w:val="Normal"/>
+        <w:rPr>
+          <w:i w:val="false"/>
+          <w:i w:val="false"/>
+          <w:iCs w:val="false"/>
+        </w:rPr>
+      </w:pPr>
+      <w:r>
+        <w:rPr>
+          <w:i w:val="false"/>
+          <w:iCs w:val="false"/>
+        </w:rPr>
+      </w:r>
+    </w:p>
+    <w:p>
+      <w:pPr>
+        <w:pStyle w:val="Normal"/>
+        <w:rPr/>
+      </w:pPr>
+      <w:r>
+        <w:rPr>
+          <w:rFonts w:ascii="Times New Roman" w:hAnsi="Times New Roman"/>
+          <w:b w:val="false"/>
+          <w:bCs w:val="false"/>
+          <w:i/>
+          <w:iCs/>
+          <w:sz w:val="24"/>
+          <w:szCs w:val="24"/>
+          <w:u w:val="none"/>
+        </w:rPr>
+        <w:t>Steps:</w:t>
+      </w:r>
+    </w:p>
+    <w:p>
+      <w:pPr>
+        <w:pStyle w:val="Normal"/>
+        <w:rPr/>
+      </w:pPr>
+      <w:r>
+        <w:rPr>
+          <w:rFonts w:ascii="Times New Roman" w:hAnsi="Times New Roman"/>
+          <w:b w:val="false"/>
+          <w:bCs w:val="false"/>
+          <w:i w:val="false"/>
+          <w:iCs w:val="false"/>
+          <w:sz w:val="24"/>
+          <w:szCs w:val="24"/>
+          <w:u w:val="none"/>
+        </w:rPr>
+        <w:t xml:space="preserve">1. Student </w:t>
+      </w:r>
+      <w:r>
+        <w:rPr>
+          <w:rFonts w:ascii="Times New Roman" w:hAnsi="Times New Roman"/>
+          <w:b w:val="false"/>
+          <w:bCs w:val="false"/>
+          <w:i w:val="false"/>
+          <w:iCs w:val="false"/>
+          <w:sz w:val="24"/>
+          <w:szCs w:val="24"/>
+          <w:u w:val="none"/>
+        </w:rPr>
+        <w:t>chooses a note that has been uploaded to the system.</w:t>
+      </w:r>
+    </w:p>
+    <w:p>
+      <w:pPr>
+        <w:pStyle w:val="Normal"/>
+        <w:rPr/>
+      </w:pPr>
+      <w:r>
+        <w:rPr>
+          <w:rFonts w:ascii="Times New Roman" w:hAnsi="Times New Roman"/>
+          <w:b w:val="false"/>
+          <w:bCs w:val="false"/>
+          <w:i w:val="false"/>
+          <w:iCs w:val="false"/>
+          <w:sz w:val="24"/>
+          <w:szCs w:val="24"/>
+          <w:u w:val="none"/>
+        </w:rPr>
+        <w:t>2. System asks for confirmation.</w:t>
+      </w:r>
+    </w:p>
+    <w:p>
+      <w:pPr>
+        <w:pStyle w:val="Normal"/>
+        <w:rPr/>
+      </w:pPr>
+      <w:r>
+        <w:rPr>
+          <w:rFonts w:ascii="Times New Roman" w:hAnsi="Times New Roman"/>
+          <w:b w:val="false"/>
+          <w:bCs w:val="false"/>
+          <w:i w:val="false"/>
+          <w:iCs w:val="false"/>
+          <w:sz w:val="24"/>
+          <w:szCs w:val="24"/>
+          <w:u w:val="none"/>
+        </w:rPr>
+        <w:t>3. System removes the note.</w:t>
       </w:r>
     </w:p>
     <w:sectPr>
@@ -1486,15 +3689,12 @@
     <w:rPrDefault>
       <w:rPr>
         <w:rFonts w:ascii="Liberation Serif" w:hAnsi="Liberation Serif" w:eastAsia="WenQuanYi Micro Hei" w:cs="Lohit Devanagari"/>
-        <w:sz w:val="24"/>
         <w:szCs w:val="24"/>
         <w:lang w:val="en-US" w:eastAsia="zh-CN" w:bidi="hi-IN"/>
       </w:rPr>
     </w:rPrDefault>
     <w:pPrDefault>
-      <w:pPr>
-        <w:widowControl/>
-      </w:pPr>
+      <w:pPr/>
     </w:pPrDefault>
   </w:docDefaults>
   <w:style w:type="paragraph" w:styleId="Normal">
@@ -1502,10 +3702,12 @@
     <w:qFormat/>
     <w:pPr>
       <w:widowControl/>
+      <w:bidi w:val="0"/>
+      <w:jc w:val="left"/>
     </w:pPr>
     <w:rPr>
       <w:rFonts w:ascii="Liberation Serif" w:hAnsi="Liberation Serif" w:eastAsia="WenQuanYi Micro Hei" w:cs="Lohit Devanagari"/>
-      <w:color w:val="auto"/>
+      <w:color w:val="00000A"/>
       <w:sz w:val="24"/>
       <w:szCs w:val="24"/>
       <w:lang w:val="en-US" w:eastAsia="zh-CN" w:bidi="hi-IN"/>

</xml_diff>